<commit_message>
(update) upload new template for module 5
</commit_message>
<xml_diff>
--- a/src/templates/surat_templates/template_surat_edaran_akademik.docx
+++ b/src/templates/surat_templates/template_surat_edaran_akademik.docx
@@ -74,21 +74,31 @@
         <w:spacing w:after="200"/>
         <w:jc w:val="center"/>
       </w:pPr>
+      <w:proofErr w:type="spellStart"/>
       <w:proofErr w:type="gramStart"/>
       <w:r>
-        <w:t>Nomor :</w:t>
+        <w:t>Nomor</w:t>
+      </w:r>
+      <w:proofErr w:type="spellEnd"/>
+      <w:r>
+        <w:t xml:space="preserve"> :</w:t>
       </w:r>
       <w:proofErr w:type="gramEnd"/>
       <w:r>
         <w:t xml:space="preserve"> {</w:t>
       </w:r>
+      <w:proofErr w:type="spellStart"/>
       <w:proofErr w:type="gramStart"/>
       <w:r>
         <w:t>metadata.nomor</w:t>
       </w:r>
       <w:proofErr w:type="gramEnd"/>
       <w:r>
-        <w:t>_surat}</w:t>
+        <w:t>_surat</w:t>
+      </w:r>
+      <w:proofErr w:type="spellEnd"/>
+      <w:r>
+        <w:t>}</w:t>
       </w:r>
     </w:p>
     <w:p>
@@ -108,10 +118,12 @@
       <w:r>
         <w:t>{</w:t>
       </w:r>
+      <w:proofErr w:type="spellStart"/>
       <w:proofErr w:type="gramStart"/>
       <w:r>
         <w:t>metadata.perihal</w:t>
       </w:r>
+      <w:proofErr w:type="spellEnd"/>
       <w:proofErr w:type="gramEnd"/>
       <w:r>
         <w:t>}</w:t>
@@ -165,9 +177,14 @@
             </w:tcMar>
           </w:tcPr>
           <w:p>
+            <w:proofErr w:type="spellStart"/>
             <w:proofErr w:type="gramStart"/>
             <w:r>
-              <w:t>Menimbang :</w:t>
+              <w:t>Menimbang</w:t>
+            </w:r>
+            <w:proofErr w:type="spellEnd"/>
+            <w:r>
+              <w:t xml:space="preserve"> :</w:t>
             </w:r>
             <w:proofErr w:type="gramEnd"/>
           </w:p>
@@ -206,12 +223,17 @@
           </w:p>
           <w:p>
             <w:r>
-              <w:t>{/content_</w:t>
+              <w:t>{/</w:t>
+            </w:r>
+            <w:proofErr w:type="spellStart"/>
+            <w:r>
+              <w:t>content_</w:t>
             </w:r>
             <w:proofErr w:type="gramStart"/>
             <w:r>
               <w:t>blocks.menimbang</w:t>
             </w:r>
+            <w:proofErr w:type="spellEnd"/>
             <w:proofErr w:type="gramEnd"/>
             <w:r>
               <w:t>}</w:t>
@@ -264,9 +286,14 @@
             </w:tcMar>
           </w:tcPr>
           <w:p>
+            <w:proofErr w:type="spellStart"/>
             <w:proofErr w:type="gramStart"/>
             <w:r>
-              <w:t>Mengingat :</w:t>
+              <w:t>Mengingat</w:t>
+            </w:r>
+            <w:proofErr w:type="spellEnd"/>
+            <w:r>
+              <w:t xml:space="preserve"> :</w:t>
             </w:r>
             <w:proofErr w:type="gramEnd"/>
           </w:p>
@@ -305,12 +332,17 @@
           </w:p>
           <w:p>
             <w:r>
-              <w:t>{/content_</w:t>
+              <w:t>{/</w:t>
+            </w:r>
+            <w:proofErr w:type="spellStart"/>
+            <w:r>
+              <w:t>content_</w:t>
             </w:r>
             <w:proofErr w:type="gramStart"/>
             <w:r>
               <w:t>blocks.mengingat</w:t>
             </w:r>
+            <w:proofErr w:type="spellEnd"/>
             <w:proofErr w:type="gramEnd"/>
             <w:r>
               <w:t>}</w:t>
@@ -363,9 +395,14 @@
             </w:tcMar>
           </w:tcPr>
           <w:p>
+            <w:proofErr w:type="spellStart"/>
             <w:proofErr w:type="gramStart"/>
             <w:r>
-              <w:t>Memperhatikan :</w:t>
+              <w:t>Memperhatikan</w:t>
+            </w:r>
+            <w:proofErr w:type="spellEnd"/>
+            <w:r>
+              <w:t xml:space="preserve"> :</w:t>
             </w:r>
             <w:proofErr w:type="gramEnd"/>
           </w:p>
@@ -407,12 +444,17 @@
               <w:spacing w:line="480" w:lineRule="auto"/>
             </w:pPr>
             <w:r>
-              <w:t>{/content_</w:t>
+              <w:t>{/</w:t>
+            </w:r>
+            <w:proofErr w:type="spellStart"/>
+            <w:r>
+              <w:t>content_</w:t>
             </w:r>
             <w:proofErr w:type="gramStart"/>
             <w:r>
               <w:t>blocks.memperhatikan</w:t>
             </w:r>
+            <w:proofErr w:type="spellEnd"/>
             <w:proofErr w:type="gramEnd"/>
             <w:r>
               <w:t>}</w:t>
@@ -453,13 +495,13 @@
         <w:tblLook w:val="04A0" w:firstRow="1" w:lastRow="0" w:firstColumn="1" w:lastColumn="0" w:noHBand="0" w:noVBand="1"/>
       </w:tblPr>
       <w:tblGrid>
-        <w:gridCol w:w="1560"/>
-        <w:gridCol w:w="7466"/>
+        <w:gridCol w:w="1843"/>
+        <w:gridCol w:w="7183"/>
       </w:tblGrid>
       <w:tr>
         <w:tc>
           <w:tcPr>
-            <w:tcW w:w="864" w:type="pct"/>
+            <w:tcW w:w="1021" w:type="pct"/>
             <w:tcBorders>
               <w:top w:val="none" w:sz="0" w:space="0" w:color="FFFFFF"/>
               <w:left w:val="none" w:sz="0" w:space="0" w:color="FFFFFF"/>
@@ -474,16 +516,21 @@
             </w:tcMar>
           </w:tcPr>
           <w:p>
+            <w:proofErr w:type="spellStart"/>
             <w:proofErr w:type="gramStart"/>
             <w:r>
-              <w:t>Menetapkan :</w:t>
+              <w:t>Menetapkan</w:t>
+            </w:r>
+            <w:proofErr w:type="spellEnd"/>
+            <w:r>
+              <w:t xml:space="preserve"> :</w:t>
             </w:r>
             <w:proofErr w:type="gramEnd"/>
           </w:p>
         </w:tc>
         <w:tc>
           <w:tcPr>
-            <w:tcW w:w="4136" w:type="pct"/>
+            <w:tcW w:w="3979" w:type="pct"/>
             <w:tcBorders>
               <w:top w:val="none" w:sz="0" w:space="0" w:color="FFFFFF"/>
               <w:left w:val="none" w:sz="0" w:space="0" w:color="FFFFFF"/>
@@ -502,7 +549,11 @@
               <w:spacing w:after="200"/>
             </w:pPr>
             <w:r>
-              <w:t>{content_</w:t>
+              <w:t>{</w:t>
+            </w:r>
+            <w:proofErr w:type="spellStart"/>
+            <w:r>
+              <w:t>content_</w:t>
             </w:r>
             <w:proofErr w:type="gramStart"/>
             <w:r>
@@ -510,7 +561,11 @@
             </w:r>
             <w:proofErr w:type="gramEnd"/>
             <w:r>
-              <w:t>.pembuka}</w:t>
+              <w:t>.pembuka</w:t>
+            </w:r>
+            <w:proofErr w:type="spellEnd"/>
+            <w:r>
+              <w:t>}</w:t>
             </w:r>
           </w:p>
         </w:tc>
@@ -547,9 +602,9 @@
         <w:tblLook w:val="04A0" w:firstRow="1" w:lastRow="0" w:firstColumn="1" w:lastColumn="0" w:noHBand="0" w:noVBand="1"/>
       </w:tblPr>
       <w:tblGrid>
-        <w:gridCol w:w="851"/>
+        <w:gridCol w:w="1134"/>
         <w:gridCol w:w="567"/>
-        <w:gridCol w:w="7598"/>
+        <w:gridCol w:w="7315"/>
       </w:tblGrid>
       <w:tr>
         <w:trPr>
@@ -557,7 +612,7 @@
         </w:trPr>
         <w:tc>
           <w:tcPr>
-            <w:tcW w:w="851" w:type="dxa"/>
+            <w:tcW w:w="1134" w:type="dxa"/>
           </w:tcPr>
           <w:p>
             <w:pPr>
@@ -583,7 +638,7 @@
         </w:tc>
         <w:tc>
           <w:tcPr>
-            <w:tcW w:w="7598" w:type="dxa"/>
+            <w:tcW w:w="7315" w:type="dxa"/>
           </w:tcPr>
           <w:p>
             <w:pPr>
@@ -634,7 +689,11 @@
         <w:t>{</w:t>
       </w:r>
       <w:r>
-        <w:t>/content_</w:t>
+        <w:t>/</w:t>
+      </w:r>
+      <w:proofErr w:type="spellStart"/>
+      <w:r>
+        <w:t>content_</w:t>
       </w:r>
       <w:proofErr w:type="gramStart"/>
       <w:r>
@@ -642,15 +701,24 @@
       </w:r>
       <w:proofErr w:type="gramEnd"/>
       <w:r>
-        <w:t>.pasal}</w:t>
+        <w:t>.pasal</w:t>
+      </w:r>
+      <w:proofErr w:type="spellEnd"/>
+      <w:r>
+        <w:t>}</w:t>
       </w:r>
     </w:p>
     <w:p>
       <w:pPr>
         <w:spacing w:after="100"/>
       </w:pPr>
-      <w:r>
-        <w:t xml:space="preserve">Ditetapkan </w:t>
+      <w:proofErr w:type="spellStart"/>
+      <w:r>
+        <w:t>Ditetapkan</w:t>
+      </w:r>
+      <w:proofErr w:type="spellEnd"/>
+      <w:r>
+        <w:t xml:space="preserve"> </w:t>
       </w:r>
       <w:proofErr w:type="gramStart"/>
       <w:r>
@@ -660,10 +728,12 @@
       <w:r>
         <w:t xml:space="preserve"> {</w:t>
       </w:r>
+      <w:proofErr w:type="spellStart"/>
       <w:proofErr w:type="gramStart"/>
       <w:r>
         <w:t>metadata.tempat</w:t>
       </w:r>
+      <w:proofErr w:type="spellEnd"/>
       <w:proofErr w:type="gramEnd"/>
       <w:r>
         <w:t>}</w:t>
@@ -676,21 +746,31 @@
       <w:r>
         <w:t xml:space="preserve">Pada </w:t>
       </w:r>
+      <w:proofErr w:type="spellStart"/>
       <w:proofErr w:type="gramStart"/>
       <w:r>
-        <w:t>Tanggal  :</w:t>
+        <w:t>Tanggal</w:t>
+      </w:r>
+      <w:proofErr w:type="spellEnd"/>
+      <w:r>
+        <w:t xml:space="preserve">  :</w:t>
       </w:r>
       <w:proofErr w:type="gramEnd"/>
       <w:r>
         <w:t xml:space="preserve"> {</w:t>
       </w:r>
+      <w:proofErr w:type="spellStart"/>
       <w:proofErr w:type="gramStart"/>
       <w:r>
         <w:t>metadata.tanggal</w:t>
       </w:r>
       <w:proofErr w:type="gramEnd"/>
       <w:r>
-        <w:t>_penetapan}</w:t>
+        <w:t>_penetapan</w:t>
+      </w:r>
+      <w:proofErr w:type="spellEnd"/>
+      <w:r>
+        <w:t>}</w:t>
       </w:r>
     </w:p>
     <w:p>
@@ -742,10 +822,12 @@
       <w:r>
         <w:t>{/</w:t>
       </w:r>
+      <w:proofErr w:type="spellStart"/>
       <w:proofErr w:type="gramStart"/>
       <w:r>
         <w:t>metadata.approvers</w:t>
       </w:r>
+      <w:proofErr w:type="spellEnd"/>
       <w:proofErr w:type="gramEnd"/>
       <w:r>
         <w:t>}</w:t>

</xml_diff>